<commit_message>
everything is completed. ready to zip and submit
</commit_message>
<xml_diff>
--- a/Results Document.docx
+++ b/Results Document.docx
@@ -48,7 +48,7 @@
           <w:b/>
           <w:sz w:val="32"/>
         </w:rPr>
-        <w:t>3</w:t>
+        <w:t>4</w:t>
       </w:r>
       <w:r>
         <w:rPr>
@@ -62,7 +62,14 @@
           <w:b/>
           <w:sz w:val="32"/>
         </w:rPr>
-        <w:t xml:space="preserve">Controller </w:t>
+        <w:t>Authentication Service</w:t>
+      </w:r>
+      <w:r>
+        <w:rPr>
+          <w:b/>
+          <w:sz w:val="32"/>
+        </w:rPr>
+        <w:t xml:space="preserve"> </w:t>
       </w:r>
     </w:p>
     <w:p>
@@ -109,14 +116,35 @@
           <w:rFonts w:ascii="Trebuchet MS" w:eastAsia="Trebuchet MS" w:hAnsi="Trebuchet MS" w:cs="Trebuchet MS"/>
           <w:sz w:val="24"/>
         </w:rPr>
-        <w:t>Date:  10/</w:t>
+        <w:t>Date:  1</w:t>
       </w:r>
       <w:r>
         <w:rPr>
           <w:rFonts w:ascii="Trebuchet MS" w:eastAsia="Trebuchet MS" w:hAnsi="Trebuchet MS" w:cs="Trebuchet MS"/>
           <w:sz w:val="24"/>
         </w:rPr>
-        <w:t>26</w:t>
+        <w:t>1</w:t>
+      </w:r>
+      <w:r>
+        <w:rPr>
+          <w:rFonts w:ascii="Trebuchet MS" w:eastAsia="Trebuchet MS" w:hAnsi="Trebuchet MS" w:cs="Trebuchet MS"/>
+          <w:sz w:val="24"/>
+        </w:rPr>
+        <w:t>/</w:t>
+      </w:r>
+      <w:r>
+        <w:rPr>
+          <w:rFonts w:ascii="Trebuchet MS" w:eastAsia="Trebuchet MS" w:hAnsi="Trebuchet MS" w:cs="Trebuchet MS"/>
+          <w:sz w:val="24"/>
+        </w:rPr>
+        <w:t>1</w:t>
+      </w:r>
+      <w:r>
+        <w:rPr>
+          <w:rFonts w:ascii="Trebuchet MS" w:eastAsia="Trebuchet MS" w:hAnsi="Trebuchet MS" w:cs="Trebuchet MS"/>
+          <w:sz w:val="24"/>
+        </w:rPr>
+        <w:t>6</w:t>
       </w:r>
       <w:r>
         <w:rPr>
@@ -159,30 +187,26 @@
       <w:pPr>
         <w:spacing w:after="0"/>
         <w:ind w:left="5"/>
-      </w:pPr>
-      <w:r>
-        <w:rPr>
-          <w:color w:val="212121"/>
-        </w:rPr>
-        <w:t xml:space="preserve"> </w:t>
-      </w:r>
+        <w:rPr>
+          <w:rFonts w:ascii="Times New Roman" w:eastAsiaTheme="minorEastAsia" w:hAnsi="Times New Roman" w:cs="Times New Roman"/>
+          <w:szCs w:val="22"/>
+        </w:rPr>
+      </w:pPr>
     </w:p>
     <w:p>
       <w:pPr>
         <w:spacing w:after="0"/>
         <w:ind w:left="5"/>
       </w:pPr>
-      <w:r>
-        <w:rPr>
-          <w:color w:val="212121"/>
-        </w:rPr>
-        <w:t xml:space="preserve"> </w:t>
-      </w:r>
     </w:p>
     <w:p>
       <w:pPr>
         <w:spacing w:after="0"/>
         <w:ind w:hanging="10"/>
+        <w:rPr>
+          <w:b/>
+          <w:color w:val="212121"/>
+        </w:rPr>
       </w:pPr>
       <w:r>
         <w:rPr>
@@ -201,55 +225,669 @@
           <w:b/>
           <w:color w:val="212121"/>
         </w:rPr>
-        <w:t xml:space="preserve">Did </w:t>
-      </w:r>
-      <w:proofErr w:type="gramStart"/>
+        <w:t>Did the application of the design patterns help or hinder</w:t>
+      </w:r>
       <w:r>
         <w:rPr>
           <w:b/>
           <w:color w:val="212121"/>
         </w:rPr>
-        <w:t>creating</w:t>
-      </w:r>
-      <w:proofErr w:type="gramEnd"/>
+        <w:t xml:space="preserve"> </w:t>
+      </w:r>
       <w:r>
         <w:rPr>
           <w:b/>
           <w:color w:val="212121"/>
         </w:rPr>
-        <w:t xml:space="preserve"> the design help make the implementation easier? </w:t>
+        <w:t>your design and implementation? Please explain how.</w:t>
+      </w:r>
+    </w:p>
+    <w:p>
+      <w:pPr>
+        <w:autoSpaceDE w:val="0"/>
+        <w:autoSpaceDN w:val="0"/>
+        <w:adjustRightInd w:val="0"/>
+        <w:spacing w:after="0" w:line="240" w:lineRule="auto"/>
+        <w:rPr>
+          <w:bCs/>
+          <w:color w:val="212121"/>
+        </w:rPr>
+      </w:pPr>
+      <w:r>
+        <w:rPr>
+          <w:bCs/>
+          <w:color w:val="212121"/>
+        </w:rPr>
+        <w:t xml:space="preserve">I think the singleton and composite patterns helped a lot, but the visitor pattern was not easy to implement. </w:t>
+      </w:r>
+      <w:r>
+        <w:rPr>
+          <w:bCs/>
+          <w:color w:val="212121"/>
+        </w:rPr>
+        <w:t>The singleton</w:t>
+      </w:r>
+      <w:r>
+        <w:rPr>
+          <w:bCs/>
+          <w:color w:val="212121"/>
+        </w:rPr>
+        <w:t xml:space="preserve"> pattern</w:t>
+      </w:r>
+      <w:r>
+        <w:rPr>
+          <w:bCs/>
+          <w:color w:val="212121"/>
+        </w:rPr>
+        <w:t xml:space="preserve"> and composite pattern were perfect fit for my implementation. </w:t>
+      </w:r>
+      <w:r>
+        <w:rPr>
+          <w:bCs/>
+          <w:color w:val="212121"/>
+        </w:rPr>
+        <w:t xml:space="preserve"> I felt Visitor pattern is little forced to fit within my implementation. I tried my best to stay within the spirit of Visitor pattern.</w:t>
+      </w:r>
+    </w:p>
+    <w:p>
+      <w:pPr>
+        <w:spacing w:after="0"/>
+        <w:ind w:hanging="10"/>
+      </w:pPr>
+    </w:p>
+    <w:p>
+      <w:pPr>
+        <w:spacing w:after="0"/>
+        <w:ind w:left="5"/>
+      </w:pPr>
+    </w:p>
+    <w:p>
+      <w:pPr>
+        <w:spacing w:after="0"/>
+        <w:ind w:hanging="10"/>
+      </w:pPr>
+      <w:r>
+        <w:t xml:space="preserve">○ </w:t>
+      </w:r>
+      <w:r>
+        <w:rPr>
+          <w:b/>
+          <w:color w:val="212121"/>
+        </w:rPr>
+        <w:t xml:space="preserve">How could the design have been better, clearer, or made the implementation easier? </w:t>
+      </w:r>
+    </w:p>
+    <w:p>
+      <w:pPr>
+        <w:autoSpaceDE w:val="0"/>
+        <w:autoSpaceDN w:val="0"/>
+        <w:adjustRightInd w:val="0"/>
+        <w:spacing w:after="0" w:line="240" w:lineRule="auto"/>
+        <w:rPr>
+          <w:bCs/>
+          <w:color w:val="212121"/>
+        </w:rPr>
+      </w:pPr>
+      <w:r>
+        <w:rPr>
+          <w:bCs/>
+          <w:color w:val="212121"/>
+        </w:rPr>
+        <w:t>I think the design could be better if I was able to see the requirements for the rest the system components</w:t>
+      </w:r>
+      <w:r>
+        <w:rPr>
+          <w:bCs/>
+          <w:color w:val="212121"/>
+        </w:rPr>
+        <w:t xml:space="preserve"> at once to have an idea of the big picture</w:t>
+      </w:r>
+      <w:r>
+        <w:rPr>
+          <w:bCs/>
+          <w:color w:val="212121"/>
+        </w:rPr>
+        <w:t xml:space="preserve">.  </w:t>
+      </w:r>
+    </w:p>
+    <w:p>
+      <w:pPr>
+        <w:autoSpaceDE w:val="0"/>
+        <w:autoSpaceDN w:val="0"/>
+        <w:adjustRightInd w:val="0"/>
+        <w:spacing w:after="0" w:line="240" w:lineRule="auto"/>
+        <w:rPr>
+          <w:bCs/>
+          <w:color w:val="212121"/>
+        </w:rPr>
+      </w:pPr>
+      <w:r>
+        <w:rPr>
+          <w:bCs/>
+          <w:color w:val="212121"/>
+        </w:rPr>
+        <w:t xml:space="preserve">I will also think about redesigning </w:t>
+      </w:r>
+      <w:r>
+        <w:rPr>
+          <w:bCs/>
+          <w:color w:val="212121"/>
+        </w:rPr>
+        <w:t>the mapping between the restricted methods</w:t>
+      </w:r>
+      <w:r>
+        <w:rPr>
+          <w:bCs/>
+          <w:color w:val="212121"/>
+        </w:rPr>
+        <w:t xml:space="preserve"> </w:t>
+      </w:r>
+      <w:r>
+        <w:rPr>
+          <w:bCs/>
+          <w:color w:val="212121"/>
+        </w:rPr>
+        <w:t xml:space="preserve">in the model service and required permission. Required </w:t>
+      </w:r>
+      <w:r>
+        <w:rPr>
+          <w:bCs/>
+          <w:color w:val="212121"/>
+        </w:rPr>
+        <w:t>permissions</w:t>
+      </w:r>
+      <w:r>
+        <w:rPr>
+          <w:bCs/>
+          <w:color w:val="212121"/>
+        </w:rPr>
+        <w:t xml:space="preserve"> for restricted methods are hard coded now inside each method.</w:t>
+      </w:r>
+    </w:p>
+    <w:p>
+      <w:pPr>
+        <w:spacing w:after="0"/>
+        <w:ind w:left="5"/>
+      </w:pPr>
+      <w:r>
+        <w:rPr>
+          <w:b/>
+          <w:color w:val="212121"/>
+        </w:rPr>
+        <w:t xml:space="preserve"> </w:t>
+      </w:r>
+    </w:p>
+    <w:p>
+      <w:pPr>
+        <w:spacing w:after="5" w:line="249" w:lineRule="auto"/>
+        <w:ind w:hanging="10"/>
+      </w:pPr>
+      <w:r>
+        <w:rPr>
+          <w:b/>
+        </w:rPr>
+        <w:t xml:space="preserve">○ </w:t>
+      </w:r>
+      <w:r>
+        <w:rPr>
+          <w:b/>
+        </w:rPr>
+        <w:t>Any</w:t>
+      </w:r>
+      <w:r>
+        <w:rPr>
+          <w:b/>
+        </w:rPr>
+        <w:t xml:space="preserve"> implementation changes that you made to your design and how they continue to support the requirements? </w:t>
+      </w:r>
+    </w:p>
+    <w:p>
+      <w:pPr>
+        <w:spacing w:after="0"/>
+      </w:pPr>
+      <w:r>
+        <w:t xml:space="preserve">- </w:t>
+      </w:r>
+      <w:r>
+        <w:t xml:space="preserve">Added two implementations for the Visitor interface, one for check access and </w:t>
+      </w:r>
+      <w:proofErr w:type="spellStart"/>
+      <w:r>
+        <w:t>oen</w:t>
+      </w:r>
+      <w:proofErr w:type="spellEnd"/>
+      <w:r>
+        <w:t xml:space="preserve"> for the inventory.</w:t>
+      </w:r>
+    </w:p>
+    <w:p>
+      <w:pPr>
+        <w:spacing w:after="0"/>
+      </w:pPr>
+      <w:r>
+        <w:t xml:space="preserve">- Represented credentials in their own </w:t>
+      </w:r>
+      <w:r>
+        <w:t>classes</w:t>
+      </w:r>
+      <w:r>
+        <w:t>.</w:t>
+      </w:r>
+    </w:p>
+    <w:p>
+      <w:pPr>
+        <w:spacing w:after="0"/>
+      </w:pPr>
+      <w:r>
+        <w:t xml:space="preserve">- </w:t>
+      </w:r>
+      <w:r>
+        <w:t xml:space="preserve">to simplify the demo of command line processor, </w:t>
+      </w:r>
+      <w:proofErr w:type="spellStart"/>
+      <w:r>
+        <w:t>authToken</w:t>
+      </w:r>
+      <w:proofErr w:type="spellEnd"/>
+      <w:r>
+        <w:t xml:space="preserve"> value will be the same as the user id</w:t>
+      </w:r>
+    </w:p>
+    <w:p>
+      <w:pPr>
+        <w:spacing w:after="0"/>
+      </w:pPr>
+      <w:r>
+        <w:t xml:space="preserve">- </w:t>
+      </w:r>
+      <w:proofErr w:type="spellStart"/>
+      <w:r>
+        <w:t>AuthTokens</w:t>
+      </w:r>
+      <w:proofErr w:type="spellEnd"/>
+      <w:r>
+        <w:t xml:space="preserve"> will timeout after 1 hour. it will also expire after each use in order to demo the command line processor. you will notice I login to get a new </w:t>
+      </w:r>
+      <w:proofErr w:type="spellStart"/>
+      <w:r>
+        <w:t>authToken</w:t>
+      </w:r>
+      <w:proofErr w:type="spellEnd"/>
+      <w:r>
+        <w:t xml:space="preserve"> before running any method.</w:t>
+      </w:r>
+    </w:p>
+    <w:p>
+      <w:pPr>
+        <w:spacing w:after="0"/>
+      </w:pPr>
+      <w:r>
+        <w:t>- The script changed little bit to match to th</w:t>
+      </w:r>
+      <w:r>
+        <w:t xml:space="preserve">e </w:t>
+      </w:r>
+      <w:r>
+        <w:t xml:space="preserve">rest of the </w:t>
+      </w:r>
+      <w:r>
+        <w:t>assignment’s</w:t>
+      </w:r>
+      <w:r>
+        <w:t xml:space="preserve"> scripts.</w:t>
+      </w:r>
+    </w:p>
+    <w:p>
+      <w:pPr>
+        <w:spacing w:after="0"/>
+      </w:pPr>
+      <w:r>
+        <w:t>- permission and roles command lines must run first to establish the controller service permissions.</w:t>
+      </w:r>
+    </w:p>
+    <w:p>
+      <w:pPr>
+        <w:spacing w:after="0"/>
+      </w:pPr>
+      <w:r>
+        <w:t>- controller credentials are hardcoded and initiated in the controller constructor.</w:t>
+      </w:r>
+    </w:p>
+    <w:p>
+      <w:pPr>
+        <w:spacing w:after="0"/>
+      </w:pPr>
+      <w:r>
+        <w:t xml:space="preserve">- new </w:t>
+      </w:r>
+      <w:r>
+        <w:t>residents</w:t>
+      </w:r>
+      <w:r>
+        <w:t xml:space="preserve"> get default faceprint credentials at the creation in the model services.</w:t>
+      </w:r>
+    </w:p>
+    <w:p>
+      <w:pPr>
+        <w:spacing w:after="0"/>
+      </w:pPr>
+      <w:r>
+        <w:t>- Required perm</w:t>
+      </w:r>
+      <w:r>
+        <w:t>i</w:t>
+      </w:r>
+      <w:r>
+        <w:t>ssion and roles are hardcoded in the model service public methods.</w:t>
+      </w:r>
+    </w:p>
+    <w:p>
+      <w:pPr>
+        <w:spacing w:after="0"/>
+      </w:pPr>
+      <w:r>
+        <w:t>- passwords hashing function has a hardcoded key of "</w:t>
+      </w:r>
+      <w:proofErr w:type="spellStart"/>
+      <w:r>
+        <w:t>passwordpassword</w:t>
+      </w:r>
+      <w:proofErr w:type="spellEnd"/>
+      <w:r>
+        <w:t>"</w:t>
+      </w:r>
+    </w:p>
+    <w:p>
+      <w:pPr>
+        <w:spacing w:after="0"/>
+        <w:ind w:left="5"/>
+        <w:rPr>
+          <w:b/>
+        </w:rPr>
+      </w:pPr>
+      <w:r>
+        <w:rPr>
+          <w:b/>
+        </w:rPr>
+        <w:t xml:space="preserve"> </w:t>
+      </w:r>
+    </w:p>
+    <w:p>
+      <w:pPr>
+        <w:pStyle w:val="ListParagraph"/>
+        <w:numPr>
+          <w:ilvl w:val="0"/>
+          <w:numId w:val="6"/>
+        </w:numPr>
+        <w:spacing w:after="5" w:line="249" w:lineRule="auto"/>
+        <w:rPr>
+          <w:b/>
+        </w:rPr>
+      </w:pPr>
+      <w:r>
+        <w:rPr>
+          <w:b/>
+        </w:rPr>
+        <w:t>Is the design process getting easier?</w:t>
+      </w:r>
+    </w:p>
+    <w:p>
+      <w:pPr>
+        <w:pStyle w:val="ListParagraph"/>
+        <w:spacing w:after="5" w:line="249" w:lineRule="auto"/>
+        <w:ind w:left="360"/>
+        <w:rPr>
+          <w:bCs/>
+        </w:rPr>
+      </w:pPr>
+      <w:r>
+        <w:rPr>
+          <w:bCs/>
+        </w:rPr>
+        <w:lastRenderedPageBreak/>
+        <w:t xml:space="preserve">Yes. The more I learn about design patterns and after implementing </w:t>
+      </w:r>
+      <w:r>
+        <w:rPr>
+          <w:bCs/>
+        </w:rPr>
+        <w:t xml:space="preserve">some </w:t>
+      </w:r>
+      <w:r>
+        <w:rPr>
+          <w:bCs/>
+        </w:rPr>
+        <w:t>prototype code, you can start connecting the dots together. The review process also is getting smoother and easier</w:t>
+      </w:r>
+    </w:p>
+    <w:p>
+      <w:pPr>
+        <w:spacing w:after="0"/>
+        <w:ind w:left="5"/>
+      </w:pPr>
+    </w:p>
+    <w:p>
+      <w:pPr>
+        <w:spacing w:after="5" w:line="249" w:lineRule="auto"/>
+        <w:ind w:hanging="10"/>
+      </w:pPr>
+      <w:r>
+        <w:rPr>
+          <w:b/>
+        </w:rPr>
+        <w:t xml:space="preserve">○ Did the design review help improve your design? </w:t>
+      </w:r>
+    </w:p>
+    <w:p>
+      <w:pPr>
+        <w:pStyle w:val="ListParagraph"/>
+        <w:spacing w:after="5" w:line="249" w:lineRule="auto"/>
+        <w:ind w:left="360"/>
+        <w:rPr>
+          <w:bCs/>
+        </w:rPr>
+      </w:pPr>
+      <w:r>
+        <w:rPr>
+          <w:bCs/>
+        </w:rPr>
+        <w:t>The reviewer</w:t>
+      </w:r>
+      <w:r>
+        <w:rPr>
+          <w:bCs/>
+        </w:rPr>
+        <w:t>s</w:t>
+      </w:r>
+      <w:r>
+        <w:rPr>
+          <w:bCs/>
+        </w:rPr>
+        <w:t xml:space="preserve"> helped me to identify couple of missed requirements and pointed out some changes needed regarding the class diagram. </w:t>
+      </w:r>
+      <w:r>
+        <w:rPr>
+          <w:bCs/>
+        </w:rPr>
+        <w:t>Also, after reviewing their designs I have noticed some missing items from my design doc.</w:t>
+      </w:r>
+    </w:p>
+    <w:p>
+      <w:pPr>
+        <w:spacing w:after="0"/>
+        <w:ind w:left="725"/>
+      </w:pPr>
+      <w:r>
+        <w:t xml:space="preserve"> </w:t>
+      </w:r>
+    </w:p>
+    <w:p>
+      <w:pPr>
+        <w:spacing w:after="5" w:line="249" w:lineRule="auto"/>
+        <w:ind w:hanging="10"/>
+      </w:pPr>
+      <w:r>
+        <w:rPr>
+          <w:b/>
+        </w:rPr>
+        <w:t xml:space="preserve">○ Comments about your design from your peer design review partners? </w:t>
+      </w:r>
+    </w:p>
+    <w:p>
+      <w:pPr>
+        <w:spacing w:after="0"/>
+        <w:ind w:left="5"/>
+      </w:pPr>
+      <w:r>
+        <w:rPr>
+          <w:b/>
+        </w:rPr>
+        <w:t xml:space="preserve"> </w:t>
+      </w:r>
+    </w:p>
+    <w:p>
+      <w:pPr>
+        <w:spacing w:after="0"/>
+        <w:ind w:left="5"/>
+        <w:rPr>
+          <w:b/>
+          <w:bCs/>
+        </w:rPr>
+      </w:pPr>
+      <w:r>
+        <w:rPr>
+          <w:b/>
+          <w:bCs/>
+        </w:rPr>
+        <w:t>From Brett:</w:t>
       </w:r>
     </w:p>
     <w:p>
       <w:pPr>
         <w:spacing w:after="0" w:line="247" w:lineRule="auto"/>
         <w:ind w:left="720" w:hanging="10"/>
-      </w:pPr>
-      <w:r>
-        <w:rPr>
-          <w:color w:val="212121"/>
-        </w:rPr>
-        <w:t xml:space="preserve">Yes. One the design was completed the implementation was easier specially after building the class diagram using </w:t>
+        <w:rPr>
+          <w:color w:val="212121"/>
+        </w:rPr>
+      </w:pPr>
+      <w:r>
+        <w:rPr>
+          <w:color w:val="212121"/>
+        </w:rPr>
+        <w:t xml:space="preserve">I looked over your design and everything looks good. Good job especially on the sequence diagram.  Those can be pretty confusing to read at </w:t>
+      </w:r>
+      <w:proofErr w:type="gramStart"/>
+      <w:r>
+        <w:rPr>
+          <w:color w:val="212121"/>
+        </w:rPr>
+        <w:t>times</w:t>
+      </w:r>
+      <w:proofErr w:type="gramEnd"/>
+      <w:r>
+        <w:rPr>
+          <w:color w:val="212121"/>
+        </w:rPr>
+        <w:t xml:space="preserve"> but your sequence diagram was very intuitive, </w:t>
       </w:r>
       <w:proofErr w:type="spellStart"/>
       <w:r>
         <w:rPr>
           <w:color w:val="212121"/>
         </w:rPr>
-        <w:t>Astah</w:t>
+        <w:t>i</w:t>
       </w:r>
       <w:proofErr w:type="spellEnd"/>
       <w:r>
         <w:rPr>
           <w:color w:val="212121"/>
         </w:rPr>
-        <w:t>.</w:t>
-      </w:r>
-      <w:r>
-        <w:rPr>
-          <w:color w:val="212121"/>
-        </w:rPr>
-        <w:t xml:space="preserve"> </w:t>
+        <w:t xml:space="preserve"> could pretty much related everything in the diagram to what the application is supposed to be doing. I did have one question though about the class diagram. I'm curious as to what the purpose is of the </w:t>
+      </w:r>
+      <w:proofErr w:type="spellStart"/>
+      <w:r>
+        <w:rPr>
+          <w:color w:val="212121"/>
+        </w:rPr>
+        <w:t>InventoryAdd</w:t>
+      </w:r>
+      <w:proofErr w:type="spellEnd"/>
+      <w:r>
+        <w:rPr>
+          <w:color w:val="212121"/>
+        </w:rPr>
+        <w:t xml:space="preserve"> and </w:t>
+      </w:r>
+      <w:proofErr w:type="spellStart"/>
+      <w:r>
+        <w:rPr>
+          <w:color w:val="212121"/>
+        </w:rPr>
+        <w:t>InventoryUpdate</w:t>
+      </w:r>
+      <w:proofErr w:type="spellEnd"/>
+      <w:r>
+        <w:rPr>
+          <w:color w:val="212121"/>
+        </w:rPr>
+        <w:t xml:space="preserve"> concrete visitors? I understand the case for the </w:t>
+      </w:r>
+      <w:proofErr w:type="spellStart"/>
+      <w:r>
+        <w:rPr>
+          <w:color w:val="212121"/>
+        </w:rPr>
+        <w:t>CheckAccess</w:t>
+      </w:r>
+      <w:proofErr w:type="spellEnd"/>
+      <w:r>
+        <w:rPr>
+          <w:color w:val="212121"/>
+        </w:rPr>
+        <w:t xml:space="preserve"> visitor, but why not have a hash map that stores </w:t>
+      </w:r>
+      <w:proofErr w:type="gramStart"/>
+      <w:r>
+        <w:rPr>
+          <w:color w:val="212121"/>
+        </w:rPr>
+        <w:t>these permission</w:t>
+      </w:r>
+      <w:proofErr w:type="gramEnd"/>
+      <w:r>
+        <w:rPr>
+          <w:color w:val="212121"/>
+        </w:rPr>
+        <w:t>, roles etc... objects in the Authentication Service then use put and update to manage those items?</w:t>
+      </w:r>
+    </w:p>
+    <w:p>
+      <w:pPr>
+        <w:spacing w:after="0" w:line="247" w:lineRule="auto"/>
+        <w:ind w:left="720" w:hanging="10"/>
+        <w:rPr>
+          <w:color w:val="212121"/>
+        </w:rPr>
+      </w:pPr>
+      <w:r>
+        <w:rPr>
+          <w:color w:val="212121"/>
+        </w:rPr>
+        <w:t xml:space="preserve">My design right now uses hash maps for this, but I'm curious if maybe there was a better implementation </w:t>
+      </w:r>
+      <w:proofErr w:type="spellStart"/>
+      <w:r>
+        <w:rPr>
+          <w:color w:val="212121"/>
+        </w:rPr>
+        <w:t>i</w:t>
+      </w:r>
+      <w:proofErr w:type="spellEnd"/>
+      <w:r>
+        <w:rPr>
+          <w:color w:val="212121"/>
+        </w:rPr>
+        <w:t xml:space="preserve"> may have to looked over.</w:t>
       </w:r>
     </w:p>
     <w:p>
@@ -257,27 +895,34 @@
         <w:spacing w:after="0"/>
         <w:ind w:left="5"/>
       </w:pPr>
-      <w:r>
-        <w:rPr>
-          <w:color w:val="212121"/>
-        </w:rPr>
-        <w:t xml:space="preserve"> </w:t>
-      </w:r>
     </w:p>
     <w:p>
       <w:pPr>
         <w:spacing w:after="0"/>
-        <w:ind w:hanging="10"/>
-      </w:pPr>
-      <w:r>
-        <w:t xml:space="preserve">○ </w:t>
-      </w:r>
-      <w:r>
+        <w:ind w:left="5"/>
+      </w:pPr>
+    </w:p>
+    <w:p>
+      <w:pPr>
+        <w:spacing w:after="0"/>
+        <w:ind w:left="5"/>
+      </w:pPr>
+    </w:p>
+    <w:p>
+      <w:pPr>
+        <w:spacing w:after="0"/>
+        <w:ind w:left="5"/>
         <w:rPr>
           <w:b/>
-          <w:color w:val="212121"/>
-        </w:rPr>
-        <w:t xml:space="preserve">How could the design have been better, clearer, or made the implementation easier? </w:t>
+          <w:bCs/>
+        </w:rPr>
+      </w:pPr>
+      <w:r>
+        <w:rPr>
+          <w:b/>
+          <w:bCs/>
+        </w:rPr>
+        <w:t>From Nitya:</w:t>
       </w:r>
     </w:p>
     <w:p>
@@ -292,45 +937,229 @@
         <w:rPr>
           <w:color w:val="212121"/>
         </w:rPr>
-        <w:t>I think the design could be better if I was able to see the requirements for the rest the system components</w:t>
-      </w:r>
-      <w:r>
-        <w:rPr>
-          <w:color w:val="212121"/>
-        </w:rPr>
-        <w:t xml:space="preserve"> at once to have an idea of the big picture</w:t>
-      </w:r>
-      <w:r>
-        <w:rPr>
-          <w:color w:val="212121"/>
-        </w:rPr>
-        <w:t xml:space="preserve">.  </w:t>
+        <w:t>Nice work! It seems like you're right on track so far. Please see my comments throughout the document below.</w:t>
       </w:r>
     </w:p>
     <w:p>
       <w:pPr>
         <w:spacing w:after="0" w:line="247" w:lineRule="auto"/>
         <w:ind w:left="720" w:hanging="10"/>
-      </w:pPr>
-      <w:r>
-        <w:rPr>
-          <w:color w:val="212121"/>
-        </w:rPr>
-        <w:t xml:space="preserve">I will also think about redesigning Rules mapping instead of hardcoding the rules as part of commands. Encapsulating rules on their own will make configuring the smart city easier. </w:t>
+        <w:rPr>
+          <w:color w:val="212121"/>
+        </w:rPr>
+      </w:pPr>
+      <w:r>
+        <w:rPr>
+          <w:color w:val="212121"/>
+        </w:rPr>
+        <w:t xml:space="preserve">It is not clear what </w:t>
+      </w:r>
+      <w:proofErr w:type="spellStart"/>
+      <w:r>
+        <w:rPr>
+          <w:color w:val="212121"/>
+        </w:rPr>
+        <w:t>InventoryAdd</w:t>
+      </w:r>
+      <w:proofErr w:type="spellEnd"/>
+      <w:r>
+        <w:rPr>
+          <w:color w:val="212121"/>
+        </w:rPr>
+        <w:t xml:space="preserve"> and </w:t>
+      </w:r>
+      <w:proofErr w:type="spellStart"/>
+      <w:r>
+        <w:rPr>
+          <w:color w:val="212121"/>
+        </w:rPr>
+        <w:t>InventoryUpdate</w:t>
+      </w:r>
+      <w:proofErr w:type="spellEnd"/>
+      <w:r>
+        <w:rPr>
+          <w:color w:val="212121"/>
+        </w:rPr>
+        <w:t xml:space="preserve"> (in Visitor) refer to.</w:t>
+      </w:r>
+    </w:p>
+    <w:p>
+      <w:pPr>
+        <w:spacing w:after="0" w:line="247" w:lineRule="auto"/>
+        <w:ind w:left="720" w:hanging="10"/>
+        <w:rPr>
+          <w:color w:val="212121"/>
+        </w:rPr>
+      </w:pPr>
+      <w:r>
+        <w:rPr>
+          <w:color w:val="212121"/>
+        </w:rPr>
+        <w:t>Very clear layout. Great structure!</w:t>
+      </w:r>
+    </w:p>
+    <w:p>
+      <w:pPr>
+        <w:spacing w:after="0" w:line="247" w:lineRule="auto"/>
+        <w:ind w:left="720" w:hanging="10"/>
+        <w:rPr>
+          <w:color w:val="212121"/>
+        </w:rPr>
+      </w:pPr>
+      <w:r>
+        <w:rPr>
+          <w:color w:val="212121"/>
+        </w:rPr>
+        <w:t xml:space="preserve">It could be helpful to add some exceptions to the diagram above, in order to address scenarios where access is denied, the </w:t>
+      </w:r>
+      <w:proofErr w:type="spellStart"/>
+      <w:r>
+        <w:rPr>
+          <w:color w:val="212121"/>
+        </w:rPr>
+        <w:t>authtoken</w:t>
+      </w:r>
+      <w:proofErr w:type="spellEnd"/>
+      <w:r>
+        <w:rPr>
+          <w:color w:val="212121"/>
+        </w:rPr>
+        <w:t xml:space="preserve"> is invalid, or there is another problem with authentication.</w:t>
+      </w:r>
+    </w:p>
+    <w:p>
+      <w:pPr>
+        <w:spacing w:after="0" w:line="247" w:lineRule="auto"/>
+        <w:ind w:left="720" w:hanging="10"/>
+        <w:rPr>
+          <w:color w:val="212121"/>
+        </w:rPr>
+      </w:pPr>
+      <w:r>
+        <w:rPr>
+          <w:color w:val="212121"/>
+        </w:rPr>
+        <w:t xml:space="preserve">You've probably already accounted for this, but just a quick reminder that Authentication Service methods are considered restricted (except for login and </w:t>
+      </w:r>
+      <w:proofErr w:type="spellStart"/>
+      <w:r>
+        <w:rPr>
+          <w:color w:val="212121"/>
+        </w:rPr>
+        <w:t>checkAccess</w:t>
+      </w:r>
+      <w:proofErr w:type="spellEnd"/>
+      <w:r>
+        <w:rPr>
+          <w:color w:val="212121"/>
+        </w:rPr>
+        <w:t>)</w:t>
+      </w:r>
+    </w:p>
+    <w:p>
+      <w:pPr>
+        <w:spacing w:after="0" w:line="247" w:lineRule="auto"/>
+        <w:ind w:left="720" w:hanging="10"/>
+        <w:rPr>
+          <w:color w:val="212121"/>
+        </w:rPr>
+      </w:pPr>
+      <w:r>
+        <w:rPr>
+          <w:color w:val="212121"/>
+        </w:rPr>
+        <w:t>Also, it could be helpful to color code different types of classes in the UML diagram so that it is easy to differentiate between different classes. Adjusting the structure could also help enhance readability. I believe the general guideline is to position inheritance relations top-down and composition left to right.</w:t>
+      </w:r>
+    </w:p>
+    <w:p>
+      <w:pPr>
+        <w:spacing w:after="0" w:line="247" w:lineRule="auto"/>
+        <w:ind w:left="720" w:hanging="10"/>
+        <w:rPr>
+          <w:color w:val="212121"/>
+        </w:rPr>
+      </w:pPr>
+      <w:r>
+        <w:rPr>
+          <w:color w:val="212121"/>
+        </w:rPr>
+        <w:t>How are new visitor instances created? It could be good to mention how the Visitor pattern is demonstrated in this design</w:t>
+      </w:r>
+    </w:p>
+    <w:p>
+      <w:pPr>
+        <w:spacing w:after="0" w:line="247" w:lineRule="auto"/>
+        <w:ind w:left="720" w:hanging="10"/>
+        <w:rPr>
+          <w:color w:val="212121"/>
+        </w:rPr>
+      </w:pPr>
+      <w:r>
+        <w:rPr>
+          <w:color w:val="212121"/>
+        </w:rPr>
+        <w:t xml:space="preserve">Great diagram! In the description, it could be helpful to explain the difference between authtoken1 vs authtoken2 vs </w:t>
+      </w:r>
+      <w:proofErr w:type="spellStart"/>
+      <w:r>
+        <w:rPr>
+          <w:color w:val="212121"/>
+        </w:rPr>
+        <w:t>authtoken</w:t>
+      </w:r>
+      <w:proofErr w:type="spellEnd"/>
+      <w:r>
+        <w:rPr>
+          <w:color w:val="212121"/>
+        </w:rPr>
+        <w:t xml:space="preserve"> 3.</w:t>
+      </w:r>
+    </w:p>
+    <w:p>
+      <w:pPr>
+        <w:spacing w:after="0" w:line="247" w:lineRule="auto"/>
+        <w:ind w:left="720" w:hanging="10"/>
+        <w:rPr>
+          <w:color w:val="212121"/>
+        </w:rPr>
+      </w:pPr>
+      <w:r>
+        <w:rPr>
+          <w:color w:val="212121"/>
+        </w:rPr>
+        <w:t>It could be a good idea to note which aspects of the model service were modified during this process and perhaps even consider explaining why this was done.</w:t>
+      </w:r>
+    </w:p>
+    <w:p>
+      <w:pPr>
+        <w:spacing w:after="0" w:line="247" w:lineRule="auto"/>
+        <w:ind w:left="720" w:hanging="10"/>
+        <w:rPr>
+          <w:color w:val="212121"/>
+        </w:rPr>
+      </w:pPr>
+      <w:r>
+        <w:rPr>
+          <w:color w:val="212121"/>
+        </w:rPr>
+        <w:t>It could be a good idea to include specific security risks here (DoS, man in the middle, traffic/activity monitoring, etc.)</w:t>
       </w:r>
     </w:p>
     <w:p>
       <w:pPr>
         <w:spacing w:after="0"/>
         <w:ind w:left="5"/>
-      </w:pPr>
-      <w:r>
         <w:rPr>
           <w:b/>
-          <w:color w:val="212121"/>
-        </w:rPr>
-        <w:t xml:space="preserve"> </w:t>
-      </w:r>
+          <w:bCs/>
+        </w:rPr>
+      </w:pPr>
+    </w:p>
+    <w:p>
+      <w:pPr>
+        <w:spacing w:after="0"/>
+        <w:ind w:left="5"/>
+      </w:pPr>
     </w:p>
     <w:p>
       <w:pPr>
@@ -341,437 +1170,7 @@
         <w:rPr>
           <w:b/>
         </w:rPr>
-        <w:t xml:space="preserve">○ Describe implementation changes that you made to your design and how they continue to support the requirements? </w:t>
-      </w:r>
-    </w:p>
-    <w:p>
-      <w:pPr>
-        <w:spacing w:after="0"/>
-        <w:ind w:left="720"/>
-        <w:rPr>
-          <w:color w:val="212121"/>
-        </w:rPr>
-      </w:pPr>
-      <w:r>
-        <w:rPr>
-          <w:color w:val="212121"/>
-        </w:rPr>
-        <w:t xml:space="preserve">- </w:t>
-      </w:r>
-      <w:proofErr w:type="spellStart"/>
-      <w:r>
-        <w:rPr>
-          <w:color w:val="212121"/>
-        </w:rPr>
-        <w:t>eventBroker</w:t>
-      </w:r>
-      <w:proofErr w:type="spellEnd"/>
-      <w:r>
-        <w:rPr>
-          <w:color w:val="212121"/>
-        </w:rPr>
-        <w:t xml:space="preserve"> class</w:t>
-      </w:r>
-      <w:r>
-        <w:rPr>
-          <w:color w:val="212121"/>
-        </w:rPr>
-        <w:t>, which is the object that contains the message that will be sent to observers.</w:t>
-      </w:r>
-    </w:p>
-    <w:p>
-      <w:pPr>
-        <w:spacing w:after="0"/>
-        <w:ind w:left="720"/>
-        <w:rPr>
-          <w:color w:val="212121"/>
-        </w:rPr>
-      </w:pPr>
-      <w:r>
-        <w:rPr>
-          <w:color w:val="212121"/>
-        </w:rPr>
-        <w:t xml:space="preserve">- events history list of all </w:t>
-      </w:r>
-      <w:proofErr w:type="spellStart"/>
-      <w:r>
-        <w:rPr>
-          <w:color w:val="212121"/>
-        </w:rPr>
-        <w:t>eventsBroker</w:t>
-      </w:r>
-      <w:proofErr w:type="spellEnd"/>
-      <w:r>
-        <w:rPr>
-          <w:color w:val="212121"/>
-        </w:rPr>
-        <w:t xml:space="preserve"> messages</w:t>
-      </w:r>
-      <w:r>
-        <w:rPr>
-          <w:color w:val="212121"/>
-        </w:rPr>
-        <w:t xml:space="preserve"> that’s serves as an events logger</w:t>
-      </w:r>
-    </w:p>
-    <w:p>
-      <w:pPr>
-        <w:spacing w:after="0"/>
-        <w:ind w:left="720"/>
-        <w:rPr>
-          <w:color w:val="212121"/>
-        </w:rPr>
-      </w:pPr>
-      <w:r>
-        <w:rPr>
-          <w:color w:val="212121"/>
-        </w:rPr>
-        <w:t>- add</w:t>
-      </w:r>
-      <w:r>
-        <w:rPr>
-          <w:color w:val="212121"/>
-        </w:rPr>
-        <w:t>ed</w:t>
-      </w:r>
-      <w:r>
-        <w:rPr>
-          <w:color w:val="212121"/>
-        </w:rPr>
-        <w:t xml:space="preserve"> </w:t>
-      </w:r>
-      <w:proofErr w:type="spellStart"/>
-      <w:r>
-        <w:rPr>
-          <w:color w:val="212121"/>
-        </w:rPr>
-        <w:t>smartCityUtils</w:t>
-      </w:r>
-      <w:proofErr w:type="spellEnd"/>
-      <w:r>
-        <w:rPr>
-          <w:color w:val="212121"/>
-        </w:rPr>
-        <w:t xml:space="preserve"> </w:t>
-      </w:r>
-      <w:r>
-        <w:rPr>
-          <w:color w:val="212121"/>
-        </w:rPr>
-        <w:t xml:space="preserve">utility class </w:t>
-      </w:r>
-      <w:r>
-        <w:rPr>
-          <w:color w:val="212121"/>
-        </w:rPr>
-        <w:t>to the model service package</w:t>
-      </w:r>
-      <w:r>
-        <w:rPr>
-          <w:color w:val="212121"/>
-        </w:rPr>
-        <w:t>. This utility class include functions like find nearest robot and distance calculator.</w:t>
-      </w:r>
-    </w:p>
-    <w:p>
-      <w:pPr>
-        <w:spacing w:after="0"/>
-        <w:ind w:left="720"/>
-        <w:rPr>
-          <w:color w:val="212121"/>
-        </w:rPr>
-      </w:pPr>
-      <w:r>
-        <w:rPr>
-          <w:color w:val="212121"/>
-        </w:rPr>
-        <w:t xml:space="preserve">- </w:t>
-      </w:r>
-      <w:r>
-        <w:rPr>
-          <w:color w:val="212121"/>
-        </w:rPr>
-        <w:t>t</w:t>
-      </w:r>
-      <w:r>
-        <w:rPr>
-          <w:color w:val="212121"/>
-        </w:rPr>
-        <w:t xml:space="preserve">he logic of </w:t>
-      </w:r>
-      <w:proofErr w:type="gramStart"/>
-      <w:r>
-        <w:rPr>
-          <w:color w:val="212121"/>
-        </w:rPr>
-        <w:t>execute(</w:t>
-      </w:r>
-      <w:proofErr w:type="gramEnd"/>
-      <w:r>
-        <w:rPr>
-          <w:color w:val="212121"/>
-        </w:rPr>
-        <w:t xml:space="preserve">) </w:t>
-      </w:r>
-      <w:r>
-        <w:rPr>
-          <w:color w:val="212121"/>
-        </w:rPr>
-        <w:t xml:space="preserve">function in the Command pattern implementation, </w:t>
-      </w:r>
-      <w:r>
-        <w:rPr>
-          <w:color w:val="212121"/>
-        </w:rPr>
-        <w:t xml:space="preserve">changed to encapsulate the rule and command in one object. </w:t>
-      </w:r>
-      <w:r>
-        <w:rPr>
-          <w:color w:val="212121"/>
-        </w:rPr>
-        <w:t>A</w:t>
-      </w:r>
-      <w:r>
-        <w:rPr>
-          <w:color w:val="212121"/>
-        </w:rPr>
-        <w:t xml:space="preserve"> better design will be to encapsulate rules separately</w:t>
-      </w:r>
-      <w:r>
-        <w:rPr>
-          <w:color w:val="212121"/>
-        </w:rPr>
-        <w:t>.</w:t>
-      </w:r>
-    </w:p>
-    <w:p>
-      <w:pPr>
-        <w:spacing w:after="0"/>
-        <w:ind w:left="720"/>
-        <w:rPr>
-          <w:color w:val="212121"/>
-        </w:rPr>
-      </w:pPr>
-      <w:r>
-        <w:rPr>
-          <w:color w:val="212121"/>
-        </w:rPr>
-        <w:t xml:space="preserve">- </w:t>
-      </w:r>
-      <w:r>
-        <w:rPr>
-          <w:color w:val="212121"/>
-        </w:rPr>
-        <w:t>The a</w:t>
-      </w:r>
-      <w:r>
-        <w:rPr>
-          <w:color w:val="212121"/>
-        </w:rPr>
-        <w:t xml:space="preserve">ssumption that devices front </w:t>
-      </w:r>
-      <w:r>
-        <w:rPr>
-          <w:color w:val="212121"/>
-        </w:rPr>
-        <w:t>end</w:t>
-      </w:r>
-      <w:r>
-        <w:rPr>
-          <w:color w:val="212121"/>
-        </w:rPr>
-        <w:t xml:space="preserve"> code will send proper event syntax</w:t>
-      </w:r>
-      <w:r>
-        <w:rPr>
-          <w:color w:val="212121"/>
-        </w:rPr>
-        <w:t>.</w:t>
-      </w:r>
-    </w:p>
-    <w:p>
-      <w:pPr>
-        <w:spacing w:after="0"/>
-        <w:ind w:left="720"/>
-        <w:rPr>
-          <w:color w:val="212121"/>
-        </w:rPr>
-      </w:pPr>
-      <w:r>
-        <w:rPr>
-          <w:color w:val="212121"/>
-        </w:rPr>
-        <w:t xml:space="preserve">- </w:t>
-      </w:r>
-      <w:r>
-        <w:rPr>
-          <w:color w:val="212121"/>
-        </w:rPr>
-        <w:t>T</w:t>
-      </w:r>
-      <w:r>
-        <w:rPr>
-          <w:color w:val="212121"/>
-        </w:rPr>
-        <w:t xml:space="preserve">o simplify commands implementation, the location </w:t>
-      </w:r>
-      <w:r>
-        <w:rPr>
-          <w:color w:val="212121"/>
-        </w:rPr>
-        <w:t>of</w:t>
-      </w:r>
-      <w:r>
-        <w:rPr>
-          <w:color w:val="212121"/>
-        </w:rPr>
-        <w:t xml:space="preserve"> </w:t>
-      </w:r>
-      <w:r>
-        <w:rPr>
-          <w:color w:val="212121"/>
-        </w:rPr>
-        <w:t>the device triggering the event is the same as the event location.</w:t>
-      </w:r>
-    </w:p>
-    <w:p>
-      <w:pPr>
-        <w:spacing w:after="0"/>
-        <w:ind w:left="720"/>
-        <w:rPr>
-          <w:color w:val="212121"/>
-        </w:rPr>
-      </w:pPr>
-      <w:r>
-        <w:rPr>
-          <w:color w:val="212121"/>
-        </w:rPr>
-        <w:t xml:space="preserve">- </w:t>
-      </w:r>
-      <w:r>
-        <w:rPr>
-          <w:color w:val="212121"/>
-        </w:rPr>
-        <w:t>A</w:t>
-      </w:r>
-      <w:r>
-        <w:rPr>
-          <w:color w:val="212121"/>
-        </w:rPr>
-        <w:t>dmin use case</w:t>
-      </w:r>
-      <w:r>
-        <w:rPr>
-          <w:color w:val="212121"/>
-        </w:rPr>
-        <w:t xml:space="preserve"> will require </w:t>
-      </w:r>
-      <w:r>
-        <w:rPr>
-          <w:color w:val="212121"/>
-        </w:rPr>
-        <w:t xml:space="preserve">implementing </w:t>
-      </w:r>
-      <w:r>
-        <w:rPr>
-          <w:color w:val="212121"/>
-        </w:rPr>
-        <w:t xml:space="preserve">admin portal </w:t>
-      </w:r>
-      <w:r>
-        <w:rPr>
-          <w:color w:val="212121"/>
-        </w:rPr>
-        <w:t>for configuring rules of commands.</w:t>
-      </w:r>
-    </w:p>
-    <w:p>
-      <w:pPr>
-        <w:spacing w:after="0"/>
-        <w:ind w:left="720"/>
-        <w:rPr>
-          <w:color w:val="212121"/>
-        </w:rPr>
-      </w:pPr>
-      <w:r>
-        <w:rPr>
-          <w:color w:val="212121"/>
-        </w:rPr>
-        <w:t xml:space="preserve">- </w:t>
-      </w:r>
-      <w:r>
-        <w:rPr>
-          <w:color w:val="212121"/>
-        </w:rPr>
-        <w:t>C</w:t>
-      </w:r>
-      <w:r>
-        <w:rPr>
-          <w:color w:val="212121"/>
-        </w:rPr>
-        <w:t xml:space="preserve">ommand </w:t>
-      </w:r>
-      <w:r>
-        <w:rPr>
-          <w:color w:val="212121"/>
-        </w:rPr>
-        <w:t xml:space="preserve">line </w:t>
-      </w:r>
-      <w:r>
-        <w:rPr>
-          <w:color w:val="212121"/>
-        </w:rPr>
-        <w:t>processor changed to include ledger commands lines</w:t>
-      </w:r>
-      <w:r>
-        <w:rPr>
-          <w:color w:val="212121"/>
-        </w:rPr>
-        <w:t>.</w:t>
-      </w:r>
-    </w:p>
-    <w:p>
-      <w:pPr>
-        <w:spacing w:after="0"/>
-        <w:ind w:left="720"/>
-      </w:pPr>
-      <w:r>
-        <w:rPr>
-          <w:color w:val="212121"/>
-        </w:rPr>
-        <w:t xml:space="preserve">- </w:t>
-      </w:r>
-      <w:r>
-        <w:rPr>
-          <w:color w:val="212121"/>
-        </w:rPr>
-        <w:t>T</w:t>
-      </w:r>
-      <w:r>
-        <w:rPr>
-          <w:color w:val="212121"/>
-        </w:rPr>
-        <w:t xml:space="preserve">he constructor of </w:t>
-      </w:r>
-      <w:proofErr w:type="spellStart"/>
-      <w:r>
-        <w:rPr>
-          <w:color w:val="212121"/>
-        </w:rPr>
-        <w:t>M</w:t>
-      </w:r>
-      <w:r>
-        <w:rPr>
-          <w:color w:val="212121"/>
-        </w:rPr>
-        <w:t>odelService</w:t>
-      </w:r>
-      <w:proofErr w:type="spellEnd"/>
-      <w:r>
-        <w:rPr>
-          <w:color w:val="212121"/>
-        </w:rPr>
-        <w:t xml:space="preserve"> is adding Controller as an observer</w:t>
+        <w:t xml:space="preserve">○ Comments provided by you for each of your peer design review partners </w:t>
       </w:r>
     </w:p>
     <w:p>
@@ -788,462 +1187,360 @@
     </w:p>
     <w:p>
       <w:pPr>
-        <w:spacing w:after="5" w:line="249" w:lineRule="auto"/>
-        <w:ind w:hanging="10"/>
-      </w:pPr>
-      <w:r>
-        <w:rPr>
-          <w:b/>
-        </w:rPr>
-        <w:t xml:space="preserve">○ Did the design review help improve your design? </w:t>
-      </w:r>
-    </w:p>
-    <w:p>
-      <w:pPr>
-        <w:spacing w:after="5" w:line="249" w:lineRule="auto"/>
-        <w:ind w:left="725" w:right="2"/>
-      </w:pPr>
-      <w:r>
-        <w:t xml:space="preserve">The reviewer helped me to identify couple of missed requirements and pointed out some changes needed regarding the class diagram. </w:t>
-      </w:r>
-    </w:p>
-    <w:p>
-      <w:pPr>
-        <w:spacing w:after="0"/>
-        <w:ind w:left="725"/>
-      </w:pPr>
-      <w:r>
-        <w:t xml:space="preserve"> </w:t>
-      </w:r>
-    </w:p>
-    <w:p>
-      <w:pPr>
-        <w:spacing w:after="5" w:line="249" w:lineRule="auto"/>
-        <w:ind w:hanging="10"/>
-      </w:pPr>
-      <w:r>
-        <w:rPr>
-          <w:b/>
-        </w:rPr>
-        <w:t xml:space="preserve">○ Comments about your design from your peer design review partners? </w:t>
-      </w:r>
-    </w:p>
-    <w:p>
-      <w:pPr>
         <w:spacing w:after="0"/>
         <w:ind w:left="5"/>
       </w:pPr>
       <w:r>
         <w:rPr>
           <w:b/>
-        </w:rPr>
-        <w:t xml:space="preserve"> </w:t>
-      </w:r>
-    </w:p>
-    <w:p>
-      <w:pPr>
-        <w:spacing w:after="5" w:line="249" w:lineRule="auto"/>
-        <w:ind w:hanging="10"/>
-      </w:pPr>
-      <w:r>
+          <w:bCs/>
+        </w:rPr>
+        <w:t>To Brett</w:t>
+      </w:r>
+      <w:r>
+        <w:t>:</w:t>
+      </w:r>
+    </w:p>
+    <w:p>
+      <w:pPr>
+        <w:spacing w:after="0" w:line="247" w:lineRule="auto"/>
+        <w:ind w:left="720" w:hanging="10"/>
+        <w:rPr>
+          <w:color w:val="212121"/>
+        </w:rPr>
+      </w:pPr>
+      <w:r>
+        <w:rPr>
+          <w:color w:val="212121"/>
+        </w:rPr>
+        <w:t xml:space="preserve">- I'm not seeing in your class </w:t>
+      </w:r>
+      <w:proofErr w:type="spellStart"/>
+      <w:r>
+        <w:rPr>
+          <w:color w:val="212121"/>
+        </w:rPr>
+        <w:t>digram</w:t>
+      </w:r>
+      <w:proofErr w:type="spellEnd"/>
+      <w:r>
+        <w:rPr>
+          <w:color w:val="212121"/>
+        </w:rPr>
+        <w:t xml:space="preserve"> any modeling for Credentials. User should be associated to multiple credential types at the same time.</w:t>
+      </w:r>
+      <w:r>
+        <w:rPr>
+          <w:color w:val="212121"/>
+        </w:rPr>
+        <w:br/>
+        <w:t>- I think the Entitlement class should be Abstract class or an interface in order to comply with the composite pattern. It will make the implementation easier for you.</w:t>
+      </w:r>
+      <w:r>
+        <w:rPr>
+          <w:color w:val="212121"/>
+        </w:rPr>
+        <w:br/>
+        <w:t xml:space="preserve">- I'm not seeing an implementation for the visitor interface that manages the inventory. Based on the requirements and piazza discussions, </w:t>
+      </w:r>
+      <w:proofErr w:type="spellStart"/>
+      <w:r>
+        <w:rPr>
+          <w:color w:val="212121"/>
+        </w:rPr>
+        <w:t>i</w:t>
+      </w:r>
+      <w:proofErr w:type="spellEnd"/>
+      <w:r>
+        <w:rPr>
+          <w:color w:val="212121"/>
+        </w:rPr>
+        <w:t xml:space="preserve"> think we need to have at least two implementations for the visitor interface. One for traversing the inventory and one for the check access.</w:t>
+      </w:r>
+      <w:r>
+        <w:rPr>
+          <w:color w:val="212121"/>
+        </w:rPr>
+        <w:br/>
+        <w:t xml:space="preserve">- I don't think you need to associate between </w:t>
+      </w:r>
+      <w:proofErr w:type="spellStart"/>
+      <w:r>
+        <w:rPr>
+          <w:color w:val="212121"/>
+        </w:rPr>
+        <w:t>AuthToken</w:t>
+      </w:r>
+      <w:proofErr w:type="spellEnd"/>
+      <w:r>
+        <w:rPr>
+          <w:color w:val="212121"/>
+        </w:rPr>
+        <w:t xml:space="preserve"> class and the service implementation class. Structurally, the </w:t>
+      </w:r>
+      <w:proofErr w:type="spellStart"/>
+      <w:r>
+        <w:rPr>
+          <w:color w:val="212121"/>
+        </w:rPr>
+        <w:t>AuthToekn</w:t>
+      </w:r>
+      <w:proofErr w:type="spellEnd"/>
+      <w:r>
+        <w:rPr>
+          <w:color w:val="212121"/>
+        </w:rPr>
+        <w:t xml:space="preserve"> should belong to a single user not to the inventory.</w:t>
+      </w:r>
+      <w:r>
+        <w:rPr>
+          <w:color w:val="212121"/>
+        </w:rPr>
+        <w:br/>
+        <w:t>- You need a function to hash passwords before storing them. I will recommend adding that as private method in the service interface implementation class.</w:t>
+      </w:r>
+      <w:r>
+        <w:rPr>
+          <w:color w:val="212121"/>
+        </w:rPr>
+        <w:br/>
+        <w:t xml:space="preserve">- I think you will need to expose more public functions from the Authentication Service for: getting the singleton instance, adding resources, add resources to resource role. </w:t>
+      </w:r>
+      <w:proofErr w:type="spellStart"/>
+      <w:r>
+        <w:rPr>
+          <w:color w:val="212121"/>
+        </w:rPr>
+        <w:t>Im</w:t>
+      </w:r>
+      <w:proofErr w:type="spellEnd"/>
+      <w:r>
+        <w:rPr>
+          <w:color w:val="212121"/>
+        </w:rPr>
+        <w:t xml:space="preserve"> sure you will find more while implementation.</w:t>
+      </w:r>
+      <w:r>
+        <w:rPr>
+          <w:color w:val="212121"/>
+        </w:rPr>
+        <w:br/>
+        <w:t xml:space="preserve">- </w:t>
+      </w:r>
+      <w:proofErr w:type="spellStart"/>
+      <w:r>
+        <w:rPr>
+          <w:color w:val="212121"/>
+        </w:rPr>
+        <w:t>Im</w:t>
+      </w:r>
+      <w:proofErr w:type="spellEnd"/>
+      <w:r>
+        <w:rPr>
+          <w:color w:val="212121"/>
+        </w:rPr>
+        <w:t xml:space="preserve"> not seeing a sequence diagram in your design doc. Make sure to add it your design as it worth 4 points in the grading sheet.</w:t>
+      </w:r>
+      <w:r>
+        <w:rPr>
+          <w:color w:val="212121"/>
+        </w:rPr>
+        <w:br/>
+        <w:t xml:space="preserve">- I will recommend renaming </w:t>
+      </w:r>
+      <w:proofErr w:type="spellStart"/>
+      <w:r>
+        <w:rPr>
+          <w:color w:val="212121"/>
+        </w:rPr>
+        <w:t>AuthServiceVisitorElement</w:t>
+      </w:r>
+      <w:proofErr w:type="spellEnd"/>
+      <w:r>
+        <w:rPr>
+          <w:color w:val="212121"/>
+        </w:rPr>
+        <w:t xml:space="preserve"> to </w:t>
+      </w:r>
+      <w:proofErr w:type="spellStart"/>
+      <w:r>
+        <w:rPr>
+          <w:color w:val="212121"/>
+        </w:rPr>
+        <w:t>Visitable</w:t>
+      </w:r>
+      <w:proofErr w:type="spellEnd"/>
+      <w:r>
+        <w:rPr>
+          <w:color w:val="212121"/>
+        </w:rPr>
+        <w:t>. The graders pointed out last lecture to follow the standard naming conventions because they get confused while grading.</w:t>
+      </w:r>
+    </w:p>
+    <w:p>
+      <w:pPr>
+        <w:spacing w:after="0"/>
+        <w:ind w:left="5"/>
+      </w:pPr>
+    </w:p>
+    <w:p>
+      <w:pPr>
+        <w:spacing w:after="0"/>
+        <w:ind w:left="5"/>
+      </w:pPr>
+    </w:p>
+    <w:p>
+      <w:pPr>
+        <w:spacing w:after="0"/>
+        <w:ind w:left="5"/>
         <w:rPr>
           <w:b/>
-        </w:rPr>
-        <w:lastRenderedPageBreak/>
-        <w:t xml:space="preserve">From </w:t>
-      </w:r>
+          <w:bCs/>
+        </w:rPr>
+      </w:pPr>
       <w:r>
         <w:rPr>
           <w:b/>
-        </w:rPr>
-        <w:t xml:space="preserve">Gustavo </w:t>
-      </w:r>
-      <w:r>
-        <w:rPr>
-          <w:b/>
-        </w:rPr>
-        <w:t>Varo</w:t>
-      </w:r>
-      <w:r>
-        <w:rPr>
-          <w:b/>
-        </w:rPr>
-        <w:t xml:space="preserve">: </w:t>
-      </w:r>
-    </w:p>
-    <w:p>
-      <w:pPr>
-        <w:numPr>
-          <w:ilvl w:val="0"/>
-          <w:numId w:val="3"/>
-        </w:numPr>
-        <w:spacing w:after="5" w:line="249" w:lineRule="auto"/>
-        <w:ind w:hanging="360"/>
-      </w:pPr>
-      <w:r>
-        <w:t>Review the use case diagram. the controller is not an actor.</w:t>
-      </w:r>
-    </w:p>
-    <w:p>
-      <w:pPr>
-        <w:numPr>
-          <w:ilvl w:val="0"/>
-          <w:numId w:val="3"/>
-        </w:numPr>
-        <w:spacing w:after="5" w:line="249" w:lineRule="auto"/>
-        <w:ind w:hanging="360"/>
-      </w:pPr>
-      <w:r>
-        <w:t>Use case diagram was missing ledger service.</w:t>
-      </w:r>
-    </w:p>
-    <w:p>
-      <w:pPr>
-        <w:numPr>
-          <w:ilvl w:val="0"/>
-          <w:numId w:val="3"/>
-        </w:numPr>
-        <w:spacing w:after="5" w:line="249" w:lineRule="auto"/>
-        <w:ind w:hanging="360"/>
-      </w:pPr>
-      <w:r>
-        <w:t xml:space="preserve">show the </w:t>
+          <w:bCs/>
+        </w:rPr>
+        <w:t>To Nitya:</w:t>
+      </w:r>
+    </w:p>
+    <w:p>
+      <w:pPr>
+        <w:spacing w:after="0" w:line="247" w:lineRule="auto"/>
+        <w:ind w:left="720" w:hanging="10"/>
+        <w:rPr>
+          <w:color w:val="212121"/>
+        </w:rPr>
+      </w:pPr>
+      <w:r>
+        <w:rPr>
+          <w:rFonts w:ascii="Helvetica Neue" w:eastAsia="Times New Roman" w:hAnsi="Helvetica Neue" w:cs="Times New Roman"/>
+          <w:color w:val="2D3B45"/>
+          <w:sz w:val="24"/>
+          <w:shd w:val="clear" w:color="auto" w:fill="FFFFFF"/>
+        </w:rPr>
+        <w:t xml:space="preserve">- </w:t>
+      </w:r>
+      <w:r>
+        <w:rPr>
+          <w:color w:val="212121"/>
+        </w:rPr>
+        <w:t xml:space="preserve">The system architecture document mentioned a requirement to build all services as interfaces, this means that all public methods can be accessed only through this interface. </w:t>
       </w:r>
       <w:proofErr w:type="spellStart"/>
       <w:r>
-        <w:t>the</w:t>
+        <w:rPr>
+          <w:color w:val="212121"/>
+        </w:rPr>
+        <w:t>Im</w:t>
       </w:r>
       <w:proofErr w:type="spellEnd"/>
       <w:r>
-        <w:t xml:space="preserve"> </w:t>
+        <w:rPr>
+          <w:color w:val="212121"/>
+        </w:rPr>
+        <w:t xml:space="preserve"> seeing</w:t>
+      </w:r>
+      <w:r>
+        <w:rPr>
+          <w:color w:val="212121"/>
+        </w:rPr>
+        <w:br/>
+        <w:t>some public methods coming from your domain classes (Like User class) which means these methods are exposed outside of the interface.</w:t>
+      </w:r>
+      <w:r>
+        <w:rPr>
+          <w:color w:val="212121"/>
+        </w:rPr>
+        <w:br/>
+        <w:t xml:space="preserve">- We have another requirement to implement singleton pattern to get a single instance of the authentication service. I'm not seeing the modeling for this in the class diagram.  You will need </w:t>
       </w:r>
       <w:proofErr w:type="spellStart"/>
       <w:r>
-        <w:t>command_line</w:t>
+        <w:rPr>
+          <w:color w:val="212121"/>
+        </w:rPr>
+        <w:t>getInstance</w:t>
       </w:r>
       <w:proofErr w:type="spellEnd"/>
       <w:r>
-        <w:t xml:space="preserve"> utility class in the diagram.  (</w:t>
-      </w:r>
-      <w:r>
-        <w:t xml:space="preserve">its covered as part of the Model </w:t>
-      </w:r>
-      <w:r>
-        <w:t>service design</w:t>
-      </w:r>
-      <w:r>
-        <w:t xml:space="preserve"> class diagram</w:t>
-      </w:r>
-      <w:r>
-        <w:t>)</w:t>
-      </w:r>
-    </w:p>
-    <w:p>
-      <w:pPr>
-        <w:numPr>
-          <w:ilvl w:val="0"/>
-          <w:numId w:val="3"/>
-        </w:numPr>
-        <w:spacing w:after="5" w:line="249" w:lineRule="auto"/>
-        <w:ind w:hanging="360"/>
-      </w:pPr>
-      <w:r>
-        <w:t xml:space="preserve">add </w:t>
+        <w:rPr>
+          <w:color w:val="212121"/>
+        </w:rPr>
+        <w:t>() method to in your authenticating interface.</w:t>
+      </w:r>
+      <w:r>
+        <w:rPr>
+          <w:color w:val="212121"/>
+        </w:rPr>
+        <w:br/>
+        <w:t>- In the class diagram, If the Authenticator is your interfaces concrete class, then you can just add an interface and link it to it to show the instance of the authenticating interface.</w:t>
+      </w:r>
+      <w:r>
+        <w:rPr>
+          <w:color w:val="212121"/>
+        </w:rPr>
+        <w:br/>
+        <w:t xml:space="preserve">- In order to implement the visitor pattern based on the requirement, we need different implementations for the visitor interface. One implementation to check access and one for traversing the inventory. </w:t>
       </w:r>
       <w:proofErr w:type="spellStart"/>
       <w:r>
-        <w:t>auth_token</w:t>
+        <w:rPr>
+          <w:color w:val="212121"/>
+        </w:rPr>
+        <w:t>Im</w:t>
       </w:r>
       <w:proofErr w:type="spellEnd"/>
       <w:r>
-        <w:t xml:space="preserve"> to all public methods. (</w:t>
-      </w:r>
-      <w:r>
-        <w:t>its covered as part of the Model service design class diagram</w:t>
-      </w:r>
-      <w:r>
-        <w:t>)</w:t>
-      </w:r>
-    </w:p>
-    <w:p>
-      <w:pPr>
-        <w:numPr>
-          <w:ilvl w:val="0"/>
-          <w:numId w:val="3"/>
-        </w:numPr>
-        <w:spacing w:after="5" w:line="249" w:lineRule="auto"/>
-        <w:ind w:hanging="360"/>
-      </w:pPr>
-      <w:r>
-        <w:t>Logger for events and commands is missing</w:t>
-      </w:r>
-      <w:r>
-        <w:t>.</w:t>
+        <w:rPr>
+          <w:color w:val="212121"/>
+        </w:rPr>
+        <w:t xml:space="preserve"> not able to identify these implementation</w:t>
+      </w:r>
+      <w:r>
+        <w:rPr>
+          <w:color w:val="212121"/>
+        </w:rPr>
+        <w:t>s</w:t>
+      </w:r>
+      <w:r>
+        <w:rPr>
+          <w:color w:val="212121"/>
+        </w:rPr>
+        <w:t xml:space="preserve"> from you class diagram.  I will recommend checking piazza, there are some questions about this.</w:t>
+      </w:r>
+      <w:r>
+        <w:rPr>
+          <w:color w:val="212121"/>
+        </w:rPr>
+        <w:br/>
+        <w:t>- I think you forgot to update the use cases diagram. I'm seeing o</w:t>
       </w:r>
       <w:bookmarkStart w:id="0" w:name="_GoBack"/>
       <w:bookmarkEnd w:id="0"/>
-    </w:p>
-    <w:p>
-      <w:pPr>
-        <w:numPr>
-          <w:ilvl w:val="0"/>
-          <w:numId w:val="3"/>
-        </w:numPr>
-        <w:spacing w:after="5" w:line="249" w:lineRule="auto"/>
-        <w:ind w:hanging="360"/>
-      </w:pPr>
-      <w:r>
-        <w:t>Sequence Diagram was missing the l</w:t>
-      </w:r>
-      <w:r>
-        <w:t>e</w:t>
-      </w:r>
-      <w:r>
-        <w:t xml:space="preserve">dger service. </w:t>
-      </w:r>
-    </w:p>
-    <w:p>
-      <w:pPr>
-        <w:spacing w:after="5" w:line="249" w:lineRule="auto"/>
-        <w:ind w:left="365"/>
-      </w:pPr>
-    </w:p>
-    <w:p>
-      <w:pPr>
-        <w:spacing w:after="0"/>
-        <w:ind w:left="5"/>
-        <w:rPr>
-          <w:b/>
-        </w:rPr>
-      </w:pPr>
-      <w:r>
-        <w:rPr>
-          <w:b/>
-        </w:rPr>
-        <w:t>From Tanner Marsh:</w:t>
-      </w:r>
-    </w:p>
-    <w:p>
-      <w:pPr>
-        <w:spacing w:after="0"/>
-        <w:ind w:left="5"/>
-        <w:rPr>
-          <w:bCs/>
-        </w:rPr>
-      </w:pPr>
-      <w:r>
-        <w:rPr>
-          <w:bCs/>
-        </w:rPr>
-        <w:t>Tanner was not available for the review process. We have tried to delay the review meeting</w:t>
-      </w:r>
-      <w:r>
-        <w:rPr>
-          <w:bCs/>
-        </w:rPr>
-        <w:t xml:space="preserve"> as a help for him, </w:t>
-      </w:r>
-      <w:r>
-        <w:rPr>
-          <w:bCs/>
-        </w:rPr>
-        <w:t xml:space="preserve">but his </w:t>
-      </w:r>
-      <w:r>
-        <w:rPr>
-          <w:bCs/>
-        </w:rPr>
-        <w:t>d</w:t>
-      </w:r>
-      <w:r>
-        <w:rPr>
-          <w:bCs/>
-        </w:rPr>
-        <w:t xml:space="preserve">esign </w:t>
-      </w:r>
-      <w:r>
-        <w:rPr>
-          <w:bCs/>
-        </w:rPr>
-        <w:t>for review. Communications with him was hard.</w:t>
-      </w:r>
-    </w:p>
-    <w:p>
-      <w:pPr>
-        <w:spacing w:after="0"/>
-        <w:ind w:left="705"/>
-        <w:rPr>
-          <w:bCs/>
-        </w:rPr>
-      </w:pPr>
-    </w:p>
-    <w:p>
-      <w:pPr>
-        <w:spacing w:after="0"/>
-        <w:ind w:left="5"/>
-      </w:pPr>
-    </w:p>
-    <w:p>
-      <w:pPr>
-        <w:spacing w:after="5" w:line="249" w:lineRule="auto"/>
-        <w:ind w:hanging="10"/>
-      </w:pPr>
-      <w:r>
-        <w:rPr>
-          <w:b/>
-        </w:rPr>
-        <w:t xml:space="preserve">○ Comments provided by you for each of your peer design review partners </w:t>
-      </w:r>
-    </w:p>
-    <w:p>
-      <w:pPr>
-        <w:spacing w:after="0"/>
-        <w:ind w:left="5"/>
-      </w:pPr>
-      <w:r>
-        <w:rPr>
-          <w:b/>
-        </w:rPr>
-        <w:t xml:space="preserve"> </w:t>
-      </w:r>
-    </w:p>
-    <w:p>
-      <w:pPr>
-        <w:spacing w:after="0"/>
-        <w:ind w:left="5"/>
-        <w:rPr>
-          <w:b/>
-        </w:rPr>
-      </w:pPr>
-      <w:r>
-        <w:rPr>
-          <w:b/>
-        </w:rPr>
-        <w:t>To Gustavo:</w:t>
-      </w:r>
-    </w:p>
-    <w:p>
-      <w:pPr>
-        <w:spacing w:after="0"/>
-        <w:ind w:left="5"/>
-      </w:pPr>
-      <w:r>
-        <w:t>- Add controller exception class to capture exceptions in the controller service.</w:t>
-      </w:r>
-    </w:p>
-    <w:p>
-      <w:pPr>
-        <w:spacing w:after="0"/>
-        <w:ind w:left="5"/>
-      </w:pPr>
-      <w:r>
-        <w:t xml:space="preserve">- </w:t>
-      </w:r>
-      <w:r>
-        <w:t>P</w:t>
-      </w:r>
-      <w:r>
-        <w:t xml:space="preserve">erformance issues are expected if the message that is notifying observers is the model service itself. </w:t>
-      </w:r>
-    </w:p>
-    <w:p>
-      <w:pPr>
-        <w:spacing w:after="0"/>
-        <w:ind w:left="5"/>
-      </w:pPr>
-      <w:r>
-        <w:t xml:space="preserve">- </w:t>
-      </w:r>
-      <w:r>
-        <w:t>A</w:t>
-      </w:r>
-      <w:r>
-        <w:t xml:space="preserve">dd auth </w:t>
-      </w:r>
-      <w:proofErr w:type="spellStart"/>
-      <w:r>
-        <w:t>auth_token</w:t>
-      </w:r>
-      <w:proofErr w:type="spellEnd"/>
-      <w:r>
-        <w:t xml:space="preserve"> to public methods in the public interface</w:t>
-      </w:r>
-      <w:r>
-        <w:t>.</w:t>
-      </w:r>
-    </w:p>
-    <w:p>
-      <w:pPr>
-        <w:spacing w:after="0"/>
-        <w:ind w:left="5"/>
-      </w:pPr>
-      <w:r>
-        <w:t xml:space="preserve">- </w:t>
-      </w:r>
-      <w:r>
-        <w:t>A</w:t>
-      </w:r>
-      <w:r>
-        <w:t>dd use case diagram composition and aggregation wherever is applicable.</w:t>
-      </w:r>
-    </w:p>
-    <w:p>
-      <w:pPr>
-        <w:spacing w:after="0"/>
-        <w:ind w:left="5"/>
-      </w:pPr>
-      <w:r>
-        <w:t xml:space="preserve">- </w:t>
-      </w:r>
-      <w:r>
-        <w:t xml:space="preserve">Add ledger service interface to the class diagram. </w:t>
-      </w:r>
-    </w:p>
-    <w:p>
-      <w:pPr>
-        <w:spacing w:after="0"/>
-        <w:ind w:left="5"/>
-      </w:pPr>
-      <w:r>
-        <w:t xml:space="preserve">- Sequence diagram was diagram was little confusing. </w:t>
-      </w:r>
-    </w:p>
-    <w:p>
-      <w:pPr>
-        <w:spacing w:after="0"/>
-        <w:ind w:left="5"/>
-      </w:pPr>
-    </w:p>
-    <w:p>
-      <w:pPr>
-        <w:spacing w:after="0"/>
-        <w:ind w:left="5"/>
-        <w:rPr>
-          <w:b/>
-          <w:bCs/>
-        </w:rPr>
-      </w:pPr>
-      <w:r>
-        <w:rPr>
-          <w:b/>
-          <w:bCs/>
-        </w:rPr>
-        <w:t>To Tanner:</w:t>
-      </w:r>
-    </w:p>
-    <w:p>
-      <w:pPr>
-        <w:spacing w:after="0"/>
-        <w:ind w:left="5"/>
-      </w:pPr>
-      <w:r>
-        <w:t>I was not able to receive the design from Tanner. He didn’t join our meeting and he didn’t reach out to us for a review.</w:t>
-      </w:r>
-    </w:p>
-    <w:p>
-      <w:pPr>
-        <w:spacing w:after="0"/>
-        <w:ind w:left="5"/>
+      <w:r>
+        <w:rPr>
+          <w:color w:val="212121"/>
+        </w:rPr>
+        <w:t>nly the use cases diagram of the controller service.</w:t>
+      </w:r>
+      <w:r>
+        <w:rPr>
+          <w:color w:val="212121"/>
+        </w:rPr>
+        <w:br/>
+        <w:t>- Sequence diagram is missing from your document. I will recommend building this diagram before starting the implementation. it will make your implementation easier.</w:t>
+      </w:r>
+    </w:p>
+    <w:p>
+      <w:pPr>
+        <w:spacing w:after="0" w:line="247" w:lineRule="auto"/>
+        <w:ind w:left="720" w:hanging="10"/>
+        <w:rPr>
+          <w:color w:val="212121"/>
+        </w:rPr>
       </w:pPr>
     </w:p>
     <w:sectPr>
@@ -1470,6 +1767,119 @@
     </w:lvl>
   </w:abstractNum>
   <w:abstractNum w:abstractNumId="1" w15:restartNumberingAfterBreak="0">
+    <w:nsid w:val="452F6E3D"/>
+    <w:multiLevelType w:val="hybridMultilevel"/>
+    <w:tmpl w:val="E1AAE88E"/>
+    <w:lvl w:ilvl="0" w:tplc="04090005">
+      <w:start w:val="1"/>
+      <w:numFmt w:val="bullet"/>
+      <w:lvlText w:val=""/>
+      <w:lvlJc w:val="left"/>
+      <w:pPr>
+        <w:ind w:left="710" w:hanging="360"/>
+      </w:pPr>
+      <w:rPr>
+        <w:rFonts w:ascii="Wingdings" w:hAnsi="Wingdings" w:hint="default"/>
+      </w:rPr>
+    </w:lvl>
+    <w:lvl w:ilvl="1" w:tplc="04090003" w:tentative="1">
+      <w:start w:val="1"/>
+      <w:numFmt w:val="bullet"/>
+      <w:lvlText w:val="o"/>
+      <w:lvlJc w:val="left"/>
+      <w:pPr>
+        <w:ind w:left="1430" w:hanging="360"/>
+      </w:pPr>
+      <w:rPr>
+        <w:rFonts w:ascii="Courier New" w:hAnsi="Courier New" w:cs="Courier New" w:hint="default"/>
+      </w:rPr>
+    </w:lvl>
+    <w:lvl w:ilvl="2" w:tplc="04090005" w:tentative="1">
+      <w:start w:val="1"/>
+      <w:numFmt w:val="bullet"/>
+      <w:lvlText w:val=""/>
+      <w:lvlJc w:val="left"/>
+      <w:pPr>
+        <w:ind w:left="2150" w:hanging="360"/>
+      </w:pPr>
+      <w:rPr>
+        <w:rFonts w:ascii="Wingdings" w:hAnsi="Wingdings" w:hint="default"/>
+      </w:rPr>
+    </w:lvl>
+    <w:lvl w:ilvl="3" w:tplc="04090001" w:tentative="1">
+      <w:start w:val="1"/>
+      <w:numFmt w:val="bullet"/>
+      <w:lvlText w:val=""/>
+      <w:lvlJc w:val="left"/>
+      <w:pPr>
+        <w:ind w:left="2870" w:hanging="360"/>
+      </w:pPr>
+      <w:rPr>
+        <w:rFonts w:ascii="Symbol" w:hAnsi="Symbol" w:hint="default"/>
+      </w:rPr>
+    </w:lvl>
+    <w:lvl w:ilvl="4" w:tplc="04090003" w:tentative="1">
+      <w:start w:val="1"/>
+      <w:numFmt w:val="bullet"/>
+      <w:lvlText w:val="o"/>
+      <w:lvlJc w:val="left"/>
+      <w:pPr>
+        <w:ind w:left="3590" w:hanging="360"/>
+      </w:pPr>
+      <w:rPr>
+        <w:rFonts w:ascii="Courier New" w:hAnsi="Courier New" w:cs="Courier New" w:hint="default"/>
+      </w:rPr>
+    </w:lvl>
+    <w:lvl w:ilvl="5" w:tplc="04090005" w:tentative="1">
+      <w:start w:val="1"/>
+      <w:numFmt w:val="bullet"/>
+      <w:lvlText w:val=""/>
+      <w:lvlJc w:val="left"/>
+      <w:pPr>
+        <w:ind w:left="4310" w:hanging="360"/>
+      </w:pPr>
+      <w:rPr>
+        <w:rFonts w:ascii="Wingdings" w:hAnsi="Wingdings" w:hint="default"/>
+      </w:rPr>
+    </w:lvl>
+    <w:lvl w:ilvl="6" w:tplc="04090001" w:tentative="1">
+      <w:start w:val="1"/>
+      <w:numFmt w:val="bullet"/>
+      <w:lvlText w:val=""/>
+      <w:lvlJc w:val="left"/>
+      <w:pPr>
+        <w:ind w:left="5030" w:hanging="360"/>
+      </w:pPr>
+      <w:rPr>
+        <w:rFonts w:ascii="Symbol" w:hAnsi="Symbol" w:hint="default"/>
+      </w:rPr>
+    </w:lvl>
+    <w:lvl w:ilvl="7" w:tplc="04090003" w:tentative="1">
+      <w:start w:val="1"/>
+      <w:numFmt w:val="bullet"/>
+      <w:lvlText w:val="o"/>
+      <w:lvlJc w:val="left"/>
+      <w:pPr>
+        <w:ind w:left="5750" w:hanging="360"/>
+      </w:pPr>
+      <w:rPr>
+        <w:rFonts w:ascii="Courier New" w:hAnsi="Courier New" w:cs="Courier New" w:hint="default"/>
+      </w:rPr>
+    </w:lvl>
+    <w:lvl w:ilvl="8" w:tplc="04090005" w:tentative="1">
+      <w:start w:val="1"/>
+      <w:numFmt w:val="bullet"/>
+      <w:lvlText w:val=""/>
+      <w:lvlJc w:val="left"/>
+      <w:pPr>
+        <w:ind w:left="6470" w:hanging="360"/>
+      </w:pPr>
+      <w:rPr>
+        <w:rFonts w:ascii="Wingdings" w:hAnsi="Wingdings" w:hint="default"/>
+      </w:rPr>
+    </w:lvl>
+  </w:abstractNum>
+  <w:abstractNum w:abstractNumId="2" w15:restartNumberingAfterBreak="0">
     <w:nsid w:val="46903B47"/>
     <w:multiLevelType w:val="hybridMultilevel"/>
     <w:tmpl w:val="B89CCCC6"/>
@@ -1681,7 +2091,7 @@
       </w:rPr>
     </w:lvl>
   </w:abstractNum>
-  <w:abstractNum w:abstractNumId="2" w15:restartNumberingAfterBreak="0">
+  <w:abstractNum w:abstractNumId="3" w15:restartNumberingAfterBreak="0">
     <w:nsid w:val="49F74866"/>
     <w:multiLevelType w:val="hybridMultilevel"/>
     <w:tmpl w:val="752202A8"/>
@@ -1893,14 +2303,222 @@
       </w:rPr>
     </w:lvl>
   </w:abstractNum>
+  <w:abstractNum w:abstractNumId="4" w15:restartNumberingAfterBreak="0">
+    <w:nsid w:val="54C5563C"/>
+    <w:multiLevelType w:val="hybridMultilevel"/>
+    <w:tmpl w:val="F7422110"/>
+    <w:lvl w:ilvl="0" w:tplc="0409000F">
+      <w:start w:val="1"/>
+      <w:numFmt w:val="decimal"/>
+      <w:lvlText w:val="%1."/>
+      <w:lvlJc w:val="left"/>
+      <w:pPr>
+        <w:ind w:left="710" w:hanging="360"/>
+      </w:pPr>
+    </w:lvl>
+    <w:lvl w:ilvl="1" w:tplc="04090019" w:tentative="1">
+      <w:start w:val="1"/>
+      <w:numFmt w:val="lowerLetter"/>
+      <w:lvlText w:val="%2."/>
+      <w:lvlJc w:val="left"/>
+      <w:pPr>
+        <w:ind w:left="1430" w:hanging="360"/>
+      </w:pPr>
+    </w:lvl>
+    <w:lvl w:ilvl="2" w:tplc="0409001B" w:tentative="1">
+      <w:start w:val="1"/>
+      <w:numFmt w:val="lowerRoman"/>
+      <w:lvlText w:val="%3."/>
+      <w:lvlJc w:val="right"/>
+      <w:pPr>
+        <w:ind w:left="2150" w:hanging="180"/>
+      </w:pPr>
+    </w:lvl>
+    <w:lvl w:ilvl="3" w:tplc="0409000F" w:tentative="1">
+      <w:start w:val="1"/>
+      <w:numFmt w:val="decimal"/>
+      <w:lvlText w:val="%4."/>
+      <w:lvlJc w:val="left"/>
+      <w:pPr>
+        <w:ind w:left="2870" w:hanging="360"/>
+      </w:pPr>
+    </w:lvl>
+    <w:lvl w:ilvl="4" w:tplc="04090019" w:tentative="1">
+      <w:start w:val="1"/>
+      <w:numFmt w:val="lowerLetter"/>
+      <w:lvlText w:val="%5."/>
+      <w:lvlJc w:val="left"/>
+      <w:pPr>
+        <w:ind w:left="3590" w:hanging="360"/>
+      </w:pPr>
+    </w:lvl>
+    <w:lvl w:ilvl="5" w:tplc="0409001B" w:tentative="1">
+      <w:start w:val="1"/>
+      <w:numFmt w:val="lowerRoman"/>
+      <w:lvlText w:val="%6."/>
+      <w:lvlJc w:val="right"/>
+      <w:pPr>
+        <w:ind w:left="4310" w:hanging="180"/>
+      </w:pPr>
+    </w:lvl>
+    <w:lvl w:ilvl="6" w:tplc="0409000F" w:tentative="1">
+      <w:start w:val="1"/>
+      <w:numFmt w:val="decimal"/>
+      <w:lvlText w:val="%7."/>
+      <w:lvlJc w:val="left"/>
+      <w:pPr>
+        <w:ind w:left="5030" w:hanging="360"/>
+      </w:pPr>
+    </w:lvl>
+    <w:lvl w:ilvl="7" w:tplc="04090019" w:tentative="1">
+      <w:start w:val="1"/>
+      <w:numFmt w:val="lowerLetter"/>
+      <w:lvlText w:val="%8."/>
+      <w:lvlJc w:val="left"/>
+      <w:pPr>
+        <w:ind w:left="5750" w:hanging="360"/>
+      </w:pPr>
+    </w:lvl>
+    <w:lvl w:ilvl="8" w:tplc="0409001B" w:tentative="1">
+      <w:start w:val="1"/>
+      <w:numFmt w:val="lowerRoman"/>
+      <w:lvlText w:val="%9."/>
+      <w:lvlJc w:val="right"/>
+      <w:pPr>
+        <w:ind w:left="6470" w:hanging="180"/>
+      </w:pPr>
+    </w:lvl>
+  </w:abstractNum>
+  <w:abstractNum w:abstractNumId="5" w15:restartNumberingAfterBreak="0">
+    <w:nsid w:val="66995AF4"/>
+    <w:multiLevelType w:val="hybridMultilevel"/>
+    <w:tmpl w:val="3C22753C"/>
+    <w:lvl w:ilvl="0" w:tplc="04090003">
+      <w:start w:val="1"/>
+      <w:numFmt w:val="bullet"/>
+      <w:lvlText w:val="o"/>
+      <w:lvlJc w:val="left"/>
+      <w:pPr>
+        <w:ind w:left="360" w:hanging="360"/>
+      </w:pPr>
+      <w:rPr>
+        <w:rFonts w:ascii="Courier New" w:hAnsi="Courier New" w:cs="Courier New" w:hint="default"/>
+      </w:rPr>
+    </w:lvl>
+    <w:lvl w:ilvl="1" w:tplc="04090003" w:tentative="1">
+      <w:start w:val="1"/>
+      <w:numFmt w:val="bullet"/>
+      <w:lvlText w:val="o"/>
+      <w:lvlJc w:val="left"/>
+      <w:pPr>
+        <w:ind w:left="1080" w:hanging="360"/>
+      </w:pPr>
+      <w:rPr>
+        <w:rFonts w:ascii="Courier New" w:hAnsi="Courier New" w:cs="Courier New" w:hint="default"/>
+      </w:rPr>
+    </w:lvl>
+    <w:lvl w:ilvl="2" w:tplc="04090005" w:tentative="1">
+      <w:start w:val="1"/>
+      <w:numFmt w:val="bullet"/>
+      <w:lvlText w:val=""/>
+      <w:lvlJc w:val="left"/>
+      <w:pPr>
+        <w:ind w:left="1800" w:hanging="360"/>
+      </w:pPr>
+      <w:rPr>
+        <w:rFonts w:ascii="Wingdings" w:hAnsi="Wingdings" w:hint="default"/>
+      </w:rPr>
+    </w:lvl>
+    <w:lvl w:ilvl="3" w:tplc="04090001" w:tentative="1">
+      <w:start w:val="1"/>
+      <w:numFmt w:val="bullet"/>
+      <w:lvlText w:val=""/>
+      <w:lvlJc w:val="left"/>
+      <w:pPr>
+        <w:ind w:left="2520" w:hanging="360"/>
+      </w:pPr>
+      <w:rPr>
+        <w:rFonts w:ascii="Symbol" w:hAnsi="Symbol" w:hint="default"/>
+      </w:rPr>
+    </w:lvl>
+    <w:lvl w:ilvl="4" w:tplc="04090003" w:tentative="1">
+      <w:start w:val="1"/>
+      <w:numFmt w:val="bullet"/>
+      <w:lvlText w:val="o"/>
+      <w:lvlJc w:val="left"/>
+      <w:pPr>
+        <w:ind w:left="3240" w:hanging="360"/>
+      </w:pPr>
+      <w:rPr>
+        <w:rFonts w:ascii="Courier New" w:hAnsi="Courier New" w:cs="Courier New" w:hint="default"/>
+      </w:rPr>
+    </w:lvl>
+    <w:lvl w:ilvl="5" w:tplc="04090005" w:tentative="1">
+      <w:start w:val="1"/>
+      <w:numFmt w:val="bullet"/>
+      <w:lvlText w:val=""/>
+      <w:lvlJc w:val="left"/>
+      <w:pPr>
+        <w:ind w:left="3960" w:hanging="360"/>
+      </w:pPr>
+      <w:rPr>
+        <w:rFonts w:ascii="Wingdings" w:hAnsi="Wingdings" w:hint="default"/>
+      </w:rPr>
+    </w:lvl>
+    <w:lvl w:ilvl="6" w:tplc="04090001" w:tentative="1">
+      <w:start w:val="1"/>
+      <w:numFmt w:val="bullet"/>
+      <w:lvlText w:val=""/>
+      <w:lvlJc w:val="left"/>
+      <w:pPr>
+        <w:ind w:left="4680" w:hanging="360"/>
+      </w:pPr>
+      <w:rPr>
+        <w:rFonts w:ascii="Symbol" w:hAnsi="Symbol" w:hint="default"/>
+      </w:rPr>
+    </w:lvl>
+    <w:lvl w:ilvl="7" w:tplc="04090003" w:tentative="1">
+      <w:start w:val="1"/>
+      <w:numFmt w:val="bullet"/>
+      <w:lvlText w:val="o"/>
+      <w:lvlJc w:val="left"/>
+      <w:pPr>
+        <w:ind w:left="5400" w:hanging="360"/>
+      </w:pPr>
+      <w:rPr>
+        <w:rFonts w:ascii="Courier New" w:hAnsi="Courier New" w:cs="Courier New" w:hint="default"/>
+      </w:rPr>
+    </w:lvl>
+    <w:lvl w:ilvl="8" w:tplc="04090005" w:tentative="1">
+      <w:start w:val="1"/>
+      <w:numFmt w:val="bullet"/>
+      <w:lvlText w:val=""/>
+      <w:lvlJc w:val="left"/>
+      <w:pPr>
+        <w:ind w:left="6120" w:hanging="360"/>
+      </w:pPr>
+      <w:rPr>
+        <w:rFonts w:ascii="Wingdings" w:hAnsi="Wingdings" w:hint="default"/>
+      </w:rPr>
+    </w:lvl>
+  </w:abstractNum>
   <w:num w:numId="1">
     <w:abstractNumId w:val="0"/>
   </w:num>
   <w:num w:numId="2">
+    <w:abstractNumId w:val="2"/>
+  </w:num>
+  <w:num w:numId="3">
+    <w:abstractNumId w:val="3"/>
+  </w:num>
+  <w:num w:numId="4">
     <w:abstractNumId w:val="1"/>
   </w:num>
-  <w:num w:numId="3">
-    <w:abstractNumId w:val="2"/>
+  <w:num w:numId="5">
+    <w:abstractNumId w:val="4"/>
+  </w:num>
+  <w:num w:numId="6">
+    <w:abstractNumId w:val="5"/>
   </w:num>
 </w:numbering>
 </file>
@@ -2364,6 +2982,33 @@
       <w:sz w:val="44"/>
     </w:rPr>
   </w:style>
+  <w:style w:type="paragraph" w:styleId="NormalWeb">
+    <w:name w:val="Normal (Web)"/>
+    <w:basedOn w:val="Normal"/>
+    <w:uiPriority w:val="99"/>
+    <w:semiHidden/>
+    <w:unhideWhenUsed/>
+    <w:rsid w:val="0050372D"/>
+    <w:pPr>
+      <w:spacing w:before="100" w:beforeAutospacing="1" w:after="100" w:afterAutospacing="1" w:line="240" w:lineRule="auto"/>
+    </w:pPr>
+    <w:rPr>
+      <w:rFonts w:ascii="Times New Roman" w:eastAsia="Times New Roman" w:hAnsi="Times New Roman" w:cs="Times New Roman"/>
+      <w:color w:val="auto"/>
+      <w:sz w:val="24"/>
+    </w:rPr>
+  </w:style>
+  <w:style w:type="paragraph" w:styleId="ListParagraph">
+    <w:name w:val="List Paragraph"/>
+    <w:basedOn w:val="Normal"/>
+    <w:uiPriority w:val="34"/>
+    <w:qFormat/>
+    <w:rsid w:val="00E51F52"/>
+    <w:pPr>
+      <w:ind w:left="720"/>
+      <w:contextualSpacing/>
+    </w:pPr>
+  </w:style>
 </w:styles>
 </file>
 

</xml_diff>